<commit_message>
Primer punto listo :D
</commit_message>
<xml_diff>
--- a/RESPUESTAS.docx
+++ b/RESPUESTAS.docx
@@ -369,14 +369,12 @@
         </w:rPr>
         <w:t>Y la clase productora la modificamos de la siguiente manera para que tuviera en cuenta el valor límite de producción, y se produjeran elementos en el momento en que se consuman</w:t>
       </w:r>
-    </w:p>
-    <w:p>
-      <w:pPr>
-        <w:pStyle w:val="ListParagraph"/>
-        <w:rPr>
-          <w:lang w:val="es-ES"/>
-        </w:rPr>
-      </w:pPr>
+      <w:r>
+        <w:rPr>
+          <w:lang w:val="es-ES"/>
+        </w:rPr>
+        <w:t>, sin hacer sobre procesamiento de datos</w:t>
+      </w:r>
     </w:p>
     <w:p>
       <w:pPr>
@@ -391,10 +389,10 @@
           <w:lang w:val="es-ES"/>
         </w:rPr>
         <w:drawing>
-          <wp:inline distT="0" distB="0" distL="0" distR="0" wp14:anchorId="3E9D08A8" wp14:editId="62FAA842">
-            <wp:extent cx="4810125" cy="2162501"/>
-            <wp:effectExtent l="0" t="0" r="3175" b="0"/>
-            <wp:docPr id="5" name="Picture 5"/>
+          <wp:inline distT="0" distB="0" distL="0" distR="0" wp14:anchorId="0B68769C" wp14:editId="0953DEAA">
+            <wp:extent cx="4329421" cy="4152900"/>
+            <wp:effectExtent l="0" t="0" r="1905" b="0"/>
+            <wp:docPr id="3" name="Picture 3"/>
             <wp:cNvGraphicFramePr>
               <a:graphicFrameLocks xmlns:a="http://schemas.openxmlformats.org/drawingml/2006/main" noChangeAspect="1"/>
             </wp:cNvGraphicFramePr>
@@ -402,7 +400,7 @@
               <a:graphicData uri="http://schemas.openxmlformats.org/drawingml/2006/picture">
                 <pic:pic xmlns:pic="http://schemas.openxmlformats.org/drawingml/2006/picture">
                   <pic:nvPicPr>
-                    <pic:cNvPr id="5" name="Picture 5"/>
+                    <pic:cNvPr id="3" name="Picture 3"/>
                     <pic:cNvPicPr/>
                   </pic:nvPicPr>
                   <pic:blipFill>
@@ -420,7 +418,7 @@
                   <pic:spPr>
                     <a:xfrm>
                       <a:off x="0" y="0"/>
-                      <a:ext cx="4840741" cy="2176265"/>
+                      <a:ext cx="4340759" cy="4163775"/>
                     </a:xfrm>
                     <a:prstGeom prst="rect">
                       <a:avLst/>
@@ -452,16 +450,30 @@
         <w:rPr>
           <w:lang w:val="es-ES"/>
         </w:rPr>
-        <w:t>Y se subió la CPU, algo debe estar mal</w:t>
-      </w:r>
-    </w:p>
-    <w:p>
-      <w:pPr>
-        <w:pStyle w:val="ListParagraph"/>
-        <w:rPr>
-          <w:lang w:val="es-ES"/>
-        </w:rPr>
-      </w:pPr>
+        <w:t xml:space="preserve">Y la clase consumidora quedo de la siguiente manera haciendo uso de </w:t>
+      </w:r>
+      <w:proofErr w:type="spellStart"/>
+      <w:r>
+        <w:rPr>
+          <w:lang w:val="es-ES"/>
+        </w:rPr>
+        <w:t>wait</w:t>
+      </w:r>
+      <w:proofErr w:type="spellEnd"/>
+      <w:r>
+        <w:rPr>
+          <w:lang w:val="es-ES"/>
+        </w:rPr>
+        <w:t>/</w:t>
+      </w:r>
+      <w:proofErr w:type="spellStart"/>
+      <w:r>
+        <w:rPr>
+          <w:lang w:val="es-ES"/>
+        </w:rPr>
+        <w:t>notify</w:t>
+      </w:r>
+      <w:proofErr w:type="spellEnd"/>
     </w:p>
     <w:p>
       <w:pPr>
@@ -475,11 +487,12 @@
           <w:noProof/>
           <w:lang w:val="es-ES"/>
         </w:rPr>
+        <w:lastRenderedPageBreak/>
         <w:drawing>
-          <wp:inline distT="0" distB="0" distL="0" distR="0" wp14:anchorId="182723AC" wp14:editId="303CD212">
-            <wp:extent cx="4810125" cy="2622956"/>
-            <wp:effectExtent l="0" t="0" r="3175" b="6350"/>
-            <wp:docPr id="6" name="Picture 6"/>
+          <wp:inline distT="0" distB="0" distL="0" distR="0" wp14:anchorId="44F83628" wp14:editId="254BFC27">
+            <wp:extent cx="4133850" cy="3737338"/>
+            <wp:effectExtent l="0" t="0" r="0" b="0"/>
+            <wp:docPr id="9" name="Picture 9"/>
             <wp:cNvGraphicFramePr>
               <a:graphicFrameLocks xmlns:a="http://schemas.openxmlformats.org/drawingml/2006/main" noChangeAspect="1"/>
             </wp:cNvGraphicFramePr>
@@ -487,11 +500,11 @@
               <a:graphicData uri="http://schemas.openxmlformats.org/drawingml/2006/picture">
                 <pic:pic xmlns:pic="http://schemas.openxmlformats.org/drawingml/2006/picture">
                   <pic:nvPicPr>
-                    <pic:cNvPr id="6" name="Picture 6"/>
+                    <pic:cNvPr id="9" name="Picture 9"/>
                     <pic:cNvPicPr/>
                   </pic:nvPicPr>
                   <pic:blipFill>
-                    <a:blip r:embed="rId9" cstate="print">
+                    <a:blip r:embed="rId9">
                       <a:extLst>
                         <a:ext uri="{28A0092B-C50C-407E-A947-70E740481C1C}">
                           <a14:useLocalDpi xmlns:a14="http://schemas.microsoft.com/office/drawing/2010/main" val="0"/>
@@ -505,7 +518,98 @@
                   <pic:spPr>
                     <a:xfrm>
                       <a:off x="0" y="0"/>
-                      <a:ext cx="4856415" cy="2648198"/>
+                      <a:ext cx="4147147" cy="3749359"/>
+                    </a:xfrm>
+                    <a:prstGeom prst="rect">
+                      <a:avLst/>
+                    </a:prstGeom>
+                  </pic:spPr>
+                </pic:pic>
+              </a:graphicData>
+            </a:graphic>
+          </wp:inline>
+        </w:drawing>
+      </w:r>
+    </w:p>
+    <w:p>
+      <w:pPr>
+        <w:pStyle w:val="ListParagraph"/>
+        <w:rPr>
+          <w:lang w:val="es-ES"/>
+        </w:rPr>
+      </w:pPr>
+    </w:p>
+    <w:p>
+      <w:pPr>
+        <w:pStyle w:val="ListParagraph"/>
+        <w:rPr>
+          <w:lang w:val="es-ES"/>
+        </w:rPr>
+      </w:pPr>
+      <w:r>
+        <w:rPr>
+          <w:lang w:val="es-ES"/>
+        </w:rPr>
+        <w:t xml:space="preserve">Y al correr el programa y ver su rendimiento en </w:t>
+      </w:r>
+      <w:proofErr w:type="spellStart"/>
+      <w:r>
+        <w:rPr>
+          <w:lang w:val="es-ES"/>
+        </w:rPr>
+        <w:t>JVisualVM</w:t>
+      </w:r>
+      <w:proofErr w:type="spellEnd"/>
+      <w:r>
+        <w:rPr>
+          <w:lang w:val="es-ES"/>
+        </w:rPr>
+        <w:t xml:space="preserve"> podemos ver como se tiene la misma funcionalidad de antes a un rendimiento mucho mejor</w:t>
+      </w:r>
+    </w:p>
+    <w:p>
+      <w:pPr>
+        <w:pStyle w:val="ListParagraph"/>
+        <w:rPr>
+          <w:lang w:val="es-ES"/>
+        </w:rPr>
+      </w:pPr>
+      <w:r>
+        <w:rPr>
+          <w:noProof/>
+          <w:lang w:val="es-ES"/>
+        </w:rPr>
+        <w:drawing>
+          <wp:inline distT="0" distB="0" distL="0" distR="0" wp14:anchorId="63AA1D1A" wp14:editId="67B8F609">
+            <wp:extent cx="5324475" cy="2937828"/>
+            <wp:effectExtent l="0" t="0" r="0" b="0"/>
+            <wp:docPr id="14" name="Picture 14" descr="Graphical user interface, application, table, Excel&#10;&#10;Description automatically generated"/>
+            <wp:cNvGraphicFramePr>
+              <a:graphicFrameLocks xmlns:a="http://schemas.openxmlformats.org/drawingml/2006/main" noChangeAspect="1"/>
+            </wp:cNvGraphicFramePr>
+            <a:graphic xmlns:a="http://schemas.openxmlformats.org/drawingml/2006/main">
+              <a:graphicData uri="http://schemas.openxmlformats.org/drawingml/2006/picture">
+                <pic:pic xmlns:pic="http://schemas.openxmlformats.org/drawingml/2006/picture">
+                  <pic:nvPicPr>
+                    <pic:cNvPr id="14" name="Picture 14" descr="Graphical user interface, application, table, Excel&#10;&#10;Description automatically generated"/>
+                    <pic:cNvPicPr/>
+                  </pic:nvPicPr>
+                  <pic:blipFill>
+                    <a:blip r:embed="rId10">
+                      <a:extLst>
+                        <a:ext uri="{28A0092B-C50C-407E-A947-70E740481C1C}">
+                          <a14:useLocalDpi xmlns:a14="http://schemas.microsoft.com/office/drawing/2010/main" val="0"/>
+                        </a:ext>
+                      </a:extLst>
+                    </a:blip>
+                    <a:stretch>
+                      <a:fillRect/>
+                    </a:stretch>
+                  </pic:blipFill>
+                  <pic:spPr>
+                    <a:xfrm>
+                      <a:off x="0" y="0"/>
+                      <a:ext cx="5336320" cy="2944364"/>
                     </a:xfrm>
                     <a:prstGeom prst="rect">
                       <a:avLst/>
@@ -645,7 +749,7 @@
                     <pic:cNvPicPr/>
                   </pic:nvPicPr>
                   <pic:blipFill>
-                    <a:blip r:embed="rId10" cstate="print">
+                    <a:blip r:embed="rId11" cstate="print">
                       <a:extLst>
                         <a:ext uri="{28A0092B-C50C-407E-A947-70E740481C1C}">
                           <a14:useLocalDpi xmlns:a14="http://schemas.microsoft.com/office/drawing/2010/main" val="0"/>
@@ -736,7 +840,7 @@
                     <pic:cNvPicPr/>
                   </pic:nvPicPr>
                   <pic:blipFill>
-                    <a:blip r:embed="rId11">
+                    <a:blip r:embed="rId12">
                       <a:extLst>
                         <a:ext uri="{28A0092B-C50C-407E-A947-70E740481C1C}">
                           <a14:useLocalDpi xmlns:a14="http://schemas.microsoft.com/office/drawing/2010/main" val="0"/>
@@ -813,7 +917,7 @@
                     <pic:cNvPicPr/>
                   </pic:nvPicPr>
                   <pic:blipFill>
-                    <a:blip r:embed="rId12" cstate="print">
+                    <a:blip r:embed="rId13" cstate="print">
                       <a:extLst>
                         <a:ext uri="{28A0092B-C50C-407E-A947-70E740481C1C}">
                           <a14:useLocalDpi xmlns:a14="http://schemas.microsoft.com/office/drawing/2010/main" val="0"/>
@@ -883,7 +987,7 @@
                     <pic:cNvPicPr/>
                   </pic:nvPicPr>
                   <pic:blipFill>
-                    <a:blip r:embed="rId13" cstate="print">
+                    <a:blip r:embed="rId14" cstate="print">
                       <a:extLst>
                         <a:ext uri="{28A0092B-C50C-407E-A947-70E740481C1C}">
                           <a14:useLocalDpi xmlns:a14="http://schemas.microsoft.com/office/drawing/2010/main" val="0"/>
@@ -1003,7 +1107,7 @@
                     <pic:cNvPicPr/>
                   </pic:nvPicPr>
                   <pic:blipFill>
-                    <a:blip r:embed="rId14">
+                    <a:blip r:embed="rId15">
                       <a:extLst>
                         <a:ext uri="{28A0092B-C50C-407E-A947-70E740481C1C}">
                           <a14:useLocalDpi xmlns:a14="http://schemas.microsoft.com/office/drawing/2010/main" val="0"/>
@@ -1083,7 +1187,7 @@
                     <pic:cNvPicPr/>
                   </pic:nvPicPr>
                   <pic:blipFill>
-                    <a:blip r:embed="rId15">
+                    <a:blip r:embed="rId16">
                       <a:extLst>
                         <a:ext uri="{28A0092B-C50C-407E-A947-70E740481C1C}">
                           <a14:useLocalDpi xmlns:a14="http://schemas.microsoft.com/office/drawing/2010/main" val="0"/>

</xml_diff>

<commit_message>
Funciona la simulación, hay que arreglar boton resume
</commit_message>
<xml_diff>
--- a/RESPUESTAS.docx
+++ b/RESPUESTAS.docx
@@ -64,7 +64,7 @@
     </w:p>
     <w:p>
       <w:pPr>
-        <w:pStyle w:val="ListParagraph"/>
+        <w:pStyle w:val="Prrafodelista"/>
         <w:numPr>
           <w:ilvl w:val="0"/>
           <w:numId w:val="3"/>
@@ -76,7 +76,7 @@
     </w:p>
     <w:p>
       <w:pPr>
-        <w:pStyle w:val="ListParagraph"/>
+        <w:pStyle w:val="Prrafodelista"/>
         <w:rPr>
           <w:lang w:val="es-ES"/>
         </w:rPr>
@@ -131,7 +131,7 @@
     </w:p>
     <w:p>
       <w:pPr>
-        <w:pStyle w:val="ListParagraph"/>
+        <w:pStyle w:val="Prrafodelista"/>
         <w:rPr>
           <w:lang w:val="es-ES"/>
         </w:rPr>
@@ -151,15 +151,15 @@
     </w:p>
     <w:p>
       <w:pPr>
-        <w:pStyle w:val="ListParagraph"/>
-        <w:rPr>
-          <w:lang w:val="es-ES"/>
-        </w:rPr>
-      </w:pPr>
-    </w:p>
-    <w:p>
-      <w:pPr>
-        <w:pStyle w:val="ListParagraph"/>
+        <w:pStyle w:val="Prrafodelista"/>
+        <w:rPr>
+          <w:lang w:val="es-ES"/>
+        </w:rPr>
+      </w:pPr>
+    </w:p>
+    <w:p>
+      <w:pPr>
+        <w:pStyle w:val="Prrafodelista"/>
         <w:numPr>
           <w:ilvl w:val="0"/>
           <w:numId w:val="3"/>
@@ -177,7 +177,7 @@
     </w:p>
     <w:p>
       <w:pPr>
-        <w:pStyle w:val="ListParagraph"/>
+        <w:pStyle w:val="Prrafodelista"/>
         <w:rPr>
           <w:lang w:val="es-ES"/>
         </w:rPr>
@@ -232,7 +232,7 @@
     </w:p>
     <w:p>
       <w:pPr>
-        <w:pStyle w:val="ListParagraph"/>
+        <w:pStyle w:val="Prrafodelista"/>
         <w:rPr>
           <w:lang w:val="es-ES"/>
         </w:rPr>
@@ -246,15 +246,15 @@
     </w:p>
     <w:p>
       <w:pPr>
-        <w:pStyle w:val="ListParagraph"/>
-        <w:rPr>
-          <w:lang w:val="es-ES"/>
-        </w:rPr>
-      </w:pPr>
-    </w:p>
-    <w:p>
-      <w:pPr>
-        <w:pStyle w:val="ListParagraph"/>
+        <w:pStyle w:val="Prrafodelista"/>
+        <w:rPr>
+          <w:lang w:val="es-ES"/>
+        </w:rPr>
+      </w:pPr>
+    </w:p>
+    <w:p>
+      <w:pPr>
+        <w:pStyle w:val="Prrafodelista"/>
         <w:numPr>
           <w:ilvl w:val="0"/>
           <w:numId w:val="3"/>
@@ -286,15 +286,15 @@
     </w:p>
     <w:p>
       <w:pPr>
-        <w:pStyle w:val="ListParagraph"/>
-        <w:rPr>
-          <w:lang w:val="es-ES"/>
-        </w:rPr>
-      </w:pPr>
-    </w:p>
-    <w:p>
-      <w:pPr>
-        <w:pStyle w:val="ListParagraph"/>
+        <w:pStyle w:val="Prrafodelista"/>
+        <w:rPr>
+          <w:lang w:val="es-ES"/>
+        </w:rPr>
+      </w:pPr>
+    </w:p>
+    <w:p>
+      <w:pPr>
+        <w:pStyle w:val="Prrafodelista"/>
         <w:rPr>
           <w:lang w:val="es-ES"/>
         </w:rPr>
@@ -350,15 +350,15 @@
     </w:p>
     <w:p>
       <w:pPr>
-        <w:pStyle w:val="ListParagraph"/>
-        <w:rPr>
-          <w:lang w:val="es-ES"/>
-        </w:rPr>
-      </w:pPr>
-    </w:p>
-    <w:p>
-      <w:pPr>
-        <w:pStyle w:val="ListParagraph"/>
+        <w:pStyle w:val="Prrafodelista"/>
+        <w:rPr>
+          <w:lang w:val="es-ES"/>
+        </w:rPr>
+      </w:pPr>
+    </w:p>
+    <w:p>
+      <w:pPr>
+        <w:pStyle w:val="Prrafodelista"/>
         <w:rPr>
           <w:lang w:val="es-ES"/>
         </w:rPr>
@@ -378,7 +378,7 @@
     </w:p>
     <w:p>
       <w:pPr>
-        <w:pStyle w:val="ListParagraph"/>
+        <w:pStyle w:val="Prrafodelista"/>
         <w:rPr>
           <w:lang w:val="es-ES"/>
         </w:rPr>
@@ -433,15 +433,15 @@
     </w:p>
     <w:p>
       <w:pPr>
-        <w:pStyle w:val="ListParagraph"/>
-        <w:rPr>
-          <w:lang w:val="es-ES"/>
-        </w:rPr>
-      </w:pPr>
-    </w:p>
-    <w:p>
-      <w:pPr>
-        <w:pStyle w:val="ListParagraph"/>
+        <w:pStyle w:val="Prrafodelista"/>
+        <w:rPr>
+          <w:lang w:val="es-ES"/>
+        </w:rPr>
+      </w:pPr>
+    </w:p>
+    <w:p>
+      <w:pPr>
+        <w:pStyle w:val="Prrafodelista"/>
         <w:rPr>
           <w:lang w:val="es-ES"/>
         </w:rPr>
@@ -477,7 +477,7 @@
     </w:p>
     <w:p>
       <w:pPr>
-        <w:pStyle w:val="ListParagraph"/>
+        <w:pStyle w:val="Prrafodelista"/>
         <w:rPr>
           <w:lang w:val="es-ES"/>
         </w:rPr>
@@ -533,15 +533,15 @@
     </w:p>
     <w:p>
       <w:pPr>
-        <w:pStyle w:val="ListParagraph"/>
-        <w:rPr>
-          <w:lang w:val="es-ES"/>
-        </w:rPr>
-      </w:pPr>
-    </w:p>
-    <w:p>
-      <w:pPr>
-        <w:pStyle w:val="ListParagraph"/>
+        <w:pStyle w:val="Prrafodelista"/>
+        <w:rPr>
+          <w:lang w:val="es-ES"/>
+        </w:rPr>
+      </w:pPr>
+    </w:p>
+    <w:p>
+      <w:pPr>
+        <w:pStyle w:val="Prrafodelista"/>
         <w:rPr>
           <w:lang w:val="es-ES"/>
         </w:rPr>
@@ -569,7 +569,7 @@
     </w:p>
     <w:p>
       <w:pPr>
-        <w:pStyle w:val="ListParagraph"/>
+        <w:pStyle w:val="Prrafodelista"/>
         <w:rPr>
           <w:lang w:val="es-ES"/>
         </w:rPr>
@@ -645,7 +645,7 @@
     </w:p>
     <w:p>
       <w:pPr>
-        <w:pStyle w:val="ListParagraph"/>
+        <w:pStyle w:val="Prrafodelista"/>
         <w:numPr>
           <w:ilvl w:val="0"/>
           <w:numId w:val="7"/>
@@ -664,7 +664,7 @@
     </w:p>
     <w:p>
       <w:pPr>
-        <w:pStyle w:val="ListParagraph"/>
+        <w:pStyle w:val="Prrafodelista"/>
         <w:numPr>
           <w:ilvl w:val="0"/>
           <w:numId w:val="7"/>
@@ -683,7 +683,7 @@
     </w:p>
     <w:p>
       <w:pPr>
-        <w:pStyle w:val="ListParagraph"/>
+        <w:pStyle w:val="Prrafodelista"/>
         <w:numPr>
           <w:ilvl w:val="0"/>
           <w:numId w:val="7"/>
@@ -722,7 +722,7 @@
     </w:p>
     <w:p>
       <w:pPr>
-        <w:pStyle w:val="ListParagraph"/>
+        <w:pStyle w:val="Prrafodelista"/>
         <w:rPr>
           <w:lang w:val="es-ES"/>
         </w:rPr>
@@ -778,15 +778,15 @@
     </w:p>
     <w:p>
       <w:pPr>
-        <w:pStyle w:val="ListParagraph"/>
-        <w:rPr>
-          <w:lang w:val="es-ES"/>
-        </w:rPr>
-      </w:pPr>
-    </w:p>
-    <w:p>
-      <w:pPr>
-        <w:pStyle w:val="ListParagraph"/>
+        <w:pStyle w:val="Prrafodelista"/>
+        <w:rPr>
+          <w:lang w:val="es-ES"/>
+        </w:rPr>
+      </w:pPr>
+    </w:p>
+    <w:p>
+      <w:pPr>
+        <w:pStyle w:val="Prrafodelista"/>
         <w:rPr>
           <w:lang w:val="es-ES"/>
         </w:rPr>
@@ -814,7 +814,7 @@
     </w:p>
     <w:p>
       <w:pPr>
-        <w:pStyle w:val="ListParagraph"/>
+        <w:pStyle w:val="Prrafodelista"/>
         <w:rPr>
           <w:lang w:val="es-ES"/>
         </w:rPr>
@@ -869,15 +869,15 @@
     </w:p>
     <w:p>
       <w:pPr>
-        <w:pStyle w:val="ListParagraph"/>
-        <w:rPr>
-          <w:lang w:val="es-ES"/>
-        </w:rPr>
-      </w:pPr>
-    </w:p>
-    <w:p>
-      <w:pPr>
-        <w:pStyle w:val="ListParagraph"/>
+        <w:pStyle w:val="Prrafodelista"/>
+        <w:rPr>
+          <w:lang w:val="es-ES"/>
+        </w:rPr>
+      </w:pPr>
+    </w:p>
+    <w:p>
+      <w:pPr>
+        <w:pStyle w:val="Prrafodelista"/>
         <w:rPr>
           <w:lang w:val="es-ES"/>
         </w:rPr>
@@ -891,7 +891,7 @@
     </w:p>
     <w:p>
       <w:pPr>
-        <w:pStyle w:val="ListParagraph"/>
+        <w:pStyle w:val="Prrafodelista"/>
         <w:rPr>
           <w:lang w:val="es-ES"/>
         </w:rPr>
@@ -946,7 +946,7 @@
     </w:p>
     <w:p>
       <w:pPr>
-        <w:pStyle w:val="ListParagraph"/>
+        <w:pStyle w:val="Prrafodelista"/>
         <w:rPr>
           <w:lang w:val="es-ES"/>
         </w:rPr>
@@ -961,7 +961,7 @@
     </w:p>
     <w:p>
       <w:pPr>
-        <w:pStyle w:val="ListParagraph"/>
+        <w:pStyle w:val="Prrafodelista"/>
         <w:rPr>
           <w:lang w:val="es-ES"/>
         </w:rPr>
@@ -1016,7 +1016,7 @@
     </w:p>
     <w:p>
       <w:pPr>
-        <w:pStyle w:val="ListParagraph"/>
+        <w:pStyle w:val="Prrafodelista"/>
         <w:numPr>
           <w:ilvl w:val="0"/>
           <w:numId w:val="7"/>
@@ -1038,6 +1038,7 @@
         <w:t xml:space="preserve">hacer </w:t>
       </w:r>
       <w:proofErr w:type="spellStart"/>
+      <w:proofErr w:type="gramStart"/>
       <w:r>
         <w:rPr>
           <w:lang w:val="es-ES"/>
@@ -1045,6 +1046,7 @@
         <w:t>click</w:t>
       </w:r>
       <w:proofErr w:type="spellEnd"/>
+      <w:proofErr w:type="gramEnd"/>
       <w:r>
         <w:rPr>
           <w:lang w:val="es-ES"/>
@@ -1054,7 +1056,7 @@
     </w:p>
     <w:p>
       <w:pPr>
-        <w:pStyle w:val="ListParagraph"/>
+        <w:pStyle w:val="Prrafodelista"/>
         <w:numPr>
           <w:ilvl w:val="0"/>
           <w:numId w:val="7"/>
@@ -1080,7 +1082,7 @@
     </w:p>
     <w:p>
       <w:pPr>
-        <w:pStyle w:val="ListParagraph"/>
+        <w:pStyle w:val="Prrafodelista"/>
         <w:ind w:left="0"/>
         <w:rPr>
           <w:lang w:val="es-ES"/>
@@ -1136,7 +1138,7 @@
     </w:p>
     <w:p>
       <w:pPr>
-        <w:pStyle w:val="ListParagraph"/>
+        <w:pStyle w:val="Prrafodelista"/>
         <w:ind w:left="0"/>
         <w:rPr>
           <w:lang w:val="es-ES"/>
@@ -1145,7 +1147,7 @@
     </w:p>
     <w:p>
       <w:pPr>
-        <w:pStyle w:val="ListParagraph"/>
+        <w:pStyle w:val="Prrafodelista"/>
         <w:ind w:left="0"/>
         <w:rPr>
           <w:lang w:val="es-ES"/>
@@ -1160,7 +1162,7 @@
     </w:p>
     <w:p>
       <w:pPr>
-        <w:pStyle w:val="ListParagraph"/>
+        <w:pStyle w:val="Prrafodelista"/>
         <w:ind w:left="0"/>
         <w:rPr>
           <w:lang w:val="es-ES"/>
@@ -1214,6 +1216,481 @@
         </w:drawing>
       </w:r>
     </w:p>
+    <w:p>
+      <w:pPr>
+        <w:pStyle w:val="Prrafodelista"/>
+        <w:numPr>
+          <w:ilvl w:val="0"/>
+          <w:numId w:val="7"/>
+        </w:numPr>
+        <w:rPr>
+          <w:lang w:val="es-ES"/>
+        </w:rPr>
+      </w:pPr>
+      <w:r>
+        <w:rPr>
+          <w:lang w:val="es-ES"/>
+        </w:rPr>
+        <w:t xml:space="preserve">Como se tuvo en cuenta el orden de entrada, en un principio, con ayuda </w:t>
+      </w:r>
+      <w:r>
+        <w:rPr>
+          <w:lang w:val="es-ES"/>
+        </w:rPr>
+        <w:t>de los hashes</w:t>
+      </w:r>
+      <w:r>
+        <w:rPr>
+          <w:lang w:val="es-ES"/>
+        </w:rPr>
+        <w:t xml:space="preserve"> de cada objeto </w:t>
+      </w:r>
+      <w:proofErr w:type="spellStart"/>
+      <w:r>
+        <w:rPr>
+          <w:lang w:val="es-ES"/>
+        </w:rPr>
+        <w:t>lock</w:t>
+      </w:r>
+      <w:proofErr w:type="spellEnd"/>
+      <w:r>
+        <w:rPr>
+          <w:lang w:val="es-ES"/>
+        </w:rPr>
+        <w:t xml:space="preserve">, garantizamos que no ocurran </w:t>
+      </w:r>
+      <w:proofErr w:type="spellStart"/>
+      <w:r>
+        <w:rPr>
+          <w:lang w:val="es-ES"/>
+        </w:rPr>
+        <w:t>DeadLocks</w:t>
+      </w:r>
+      <w:proofErr w:type="spellEnd"/>
+      <w:r>
+        <w:rPr>
+          <w:lang w:val="es-ES"/>
+        </w:rPr>
+        <w:t xml:space="preserve"> y con esto realizado no tuvimos problema de que el programa se nos detuviera</w:t>
+      </w:r>
+    </w:p>
+    <w:p>
+      <w:pPr>
+        <w:pStyle w:val="Prrafodelista"/>
+        <w:ind w:left="0"/>
+        <w:rPr>
+          <w:lang w:val="es-ES"/>
+        </w:rPr>
+      </w:pPr>
+      <w:r>
+        <w:rPr>
+          <w:lang w:val="es-ES"/>
+        </w:rPr>
+        <w:t>10.</w:t>
+      </w:r>
+    </w:p>
+    <w:p>
+      <w:pPr>
+        <w:pStyle w:val="Prrafodelista"/>
+        <w:ind w:left="0"/>
+        <w:rPr>
+          <w:lang w:val="es-ES"/>
+        </w:rPr>
+      </w:pPr>
+      <w:r>
+        <w:rPr>
+          <w:lang w:val="es-ES"/>
+        </w:rPr>
+        <w:t>Como se puede ver al ejecutar con varios inmortales y dejamos un tiempo la simulación, se puede observar lo siguiente:</w:t>
+      </w:r>
+    </w:p>
+    <w:p>
+      <w:pPr>
+        <w:pStyle w:val="Prrafodelista"/>
+        <w:ind w:left="0"/>
+        <w:rPr>
+          <w:lang w:val="es-ES"/>
+        </w:rPr>
+      </w:pPr>
+      <w:r>
+        <w:rPr>
+          <w:lang w:val="es-ES"/>
+        </w:rPr>
+        <w:lastRenderedPageBreak/>
+        <w:drawing>
+          <wp:inline distT="0" distB="0" distL="0" distR="0" wp14:anchorId="6E5410CE" wp14:editId="2A159783">
+            <wp:extent cx="4334480" cy="5287113"/>
+            <wp:effectExtent l="0" t="0" r="9525" b="8890"/>
+            <wp:docPr id="5" name="Imagen 5" descr="Texto&#10;&#10;Descripción generada automáticamente"/>
+            <wp:cNvGraphicFramePr>
+              <a:graphicFrameLocks xmlns:a="http://schemas.openxmlformats.org/drawingml/2006/main" noChangeAspect="1"/>
+            </wp:cNvGraphicFramePr>
+            <a:graphic xmlns:a="http://schemas.openxmlformats.org/drawingml/2006/main">
+              <a:graphicData uri="http://schemas.openxmlformats.org/drawingml/2006/picture">
+                <pic:pic xmlns:pic="http://schemas.openxmlformats.org/drawingml/2006/picture">
+                  <pic:nvPicPr>
+                    <pic:cNvPr id="5" name="Imagen 5" descr="Texto&#10;&#10;Descripción generada automáticamente"/>
+                    <pic:cNvPicPr/>
+                  </pic:nvPicPr>
+                  <pic:blipFill>
+                    <a:blip r:embed="rId17"/>
+                    <a:stretch>
+                      <a:fillRect/>
+                    </a:stretch>
+                  </pic:blipFill>
+                  <pic:spPr>
+                    <a:xfrm>
+                      <a:off x="0" y="0"/>
+                      <a:ext cx="4334480" cy="5287113"/>
+                    </a:xfrm>
+                    <a:prstGeom prst="rect">
+                      <a:avLst/>
+                    </a:prstGeom>
+                  </pic:spPr>
+                </pic:pic>
+              </a:graphicData>
+            </a:graphic>
+          </wp:inline>
+        </w:drawing>
+      </w:r>
+    </w:p>
+    <w:p>
+      <w:pPr>
+        <w:pStyle w:val="Prrafodelista"/>
+        <w:ind w:left="0"/>
+        <w:rPr>
+          <w:lang w:val="es-ES"/>
+        </w:rPr>
+      </w:pPr>
+      <w:r>
+        <w:rPr>
+          <w:lang w:val="es-ES"/>
+        </w:rPr>
+        <w:t xml:space="preserve">Lo que se puede observar es que muchos de los inmortales ya están muertos, pero mas sin embargo en código los </w:t>
+      </w:r>
+      <w:proofErr w:type="spellStart"/>
+      <w:r>
+        <w:rPr>
+          <w:lang w:val="es-ES"/>
+        </w:rPr>
+        <w:t>threads</w:t>
+      </w:r>
+      <w:proofErr w:type="spellEnd"/>
+      <w:r>
+        <w:rPr>
+          <w:lang w:val="es-ES"/>
+        </w:rPr>
+        <w:t xml:space="preserve"> siguen en ejecución, lo que quiere decir que siguen asestando golpes y por aparte los inmortales muertos aun los toma los demás para asestarles golpes.</w:t>
+      </w:r>
+    </w:p>
+    <w:p>
+      <w:pPr>
+        <w:pStyle w:val="Prrafodelista"/>
+        <w:ind w:left="0"/>
+        <w:rPr>
+          <w:lang w:val="es-ES"/>
+        </w:rPr>
+      </w:pPr>
+      <w:r>
+        <w:rPr>
+          <w:lang w:val="es-ES"/>
+        </w:rPr>
+        <w:drawing>
+          <wp:inline distT="0" distB="0" distL="0" distR="0" wp14:anchorId="08AB9F6D" wp14:editId="3B0FC52E">
+            <wp:extent cx="5973009" cy="2238687"/>
+            <wp:effectExtent l="0" t="0" r="8890" b="9525"/>
+            <wp:docPr id="15" name="Imagen 15" descr="Interfaz de usuario gráfica, Texto, Aplicación, Correo electrónico&#10;&#10;Descripción generada automáticamente"/>
+            <wp:cNvGraphicFramePr>
+              <a:graphicFrameLocks xmlns:a="http://schemas.openxmlformats.org/drawingml/2006/main" noChangeAspect="1"/>
+            </wp:cNvGraphicFramePr>
+            <a:graphic xmlns:a="http://schemas.openxmlformats.org/drawingml/2006/main">
+              <a:graphicData uri="http://schemas.openxmlformats.org/drawingml/2006/picture">
+                <pic:pic xmlns:pic="http://schemas.openxmlformats.org/drawingml/2006/picture">
+                  <pic:nvPicPr>
+                    <pic:cNvPr id="15" name="Imagen 15" descr="Interfaz de usuario gráfica, Texto, Aplicación, Correo electrónico&#10;&#10;Descripción generada automáticamente"/>
+                    <pic:cNvPicPr/>
+                  </pic:nvPicPr>
+                  <pic:blipFill>
+                    <a:blip r:embed="rId18"/>
+                    <a:stretch>
+                      <a:fillRect/>
+                    </a:stretch>
+                  </pic:blipFill>
+                  <pic:spPr>
+                    <a:xfrm>
+                      <a:off x="0" y="0"/>
+                      <a:ext cx="5973009" cy="2238687"/>
+                    </a:xfrm>
+                    <a:prstGeom prst="rect">
+                      <a:avLst/>
+                    </a:prstGeom>
+                  </pic:spPr>
+                </pic:pic>
+              </a:graphicData>
+            </a:graphic>
+          </wp:inline>
+        </w:drawing>
+      </w:r>
+    </w:p>
+    <w:p>
+      <w:pPr>
+        <w:pStyle w:val="Prrafodelista"/>
+        <w:ind w:left="0"/>
+        <w:rPr>
+          <w:lang w:val="es-ES"/>
+        </w:rPr>
+      </w:pPr>
+      <w:r>
+        <w:rPr>
+          <w:lang w:val="es-ES"/>
+        </w:rPr>
+        <w:t xml:space="preserve">Esto lo podemos ver </w:t>
+      </w:r>
+      <w:r>
+        <w:rPr>
+          <w:lang w:val="es-ES"/>
+        </w:rPr>
+        <w:t>en lo</w:t>
+      </w:r>
+      <w:r>
+        <w:rPr>
+          <w:lang w:val="es-ES"/>
+        </w:rPr>
+        <w:t xml:space="preserve"> siguiente donde en teoría el inmortal 0 </w:t>
+      </w:r>
+      <w:r>
+        <w:rPr>
+          <w:lang w:val="es-ES"/>
+        </w:rPr>
+        <w:t>murió,</w:t>
+      </w:r>
+      <w:r>
+        <w:rPr>
+          <w:lang w:val="es-ES"/>
+        </w:rPr>
+        <w:t xml:space="preserve"> pero </w:t>
+      </w:r>
+      <w:r>
+        <w:rPr>
+          <w:lang w:val="es-ES"/>
+        </w:rPr>
+        <w:t>aún</w:t>
+      </w:r>
+      <w:r>
+        <w:rPr>
+          <w:lang w:val="es-ES"/>
+        </w:rPr>
+        <w:t xml:space="preserve"> sigue asestando golpes y</w:t>
+      </w:r>
+      <w:r>
+        <w:rPr>
+          <w:lang w:val="es-ES"/>
+        </w:rPr>
+        <w:t xml:space="preserve"> aun puede recuperar vida.</w:t>
+      </w:r>
+    </w:p>
+    <w:p>
+      <w:pPr>
+        <w:rPr>
+          <w:lang w:val="es-ES"/>
+        </w:rPr>
+      </w:pPr>
+      <w:r>
+        <w:rPr>
+          <w:lang w:val="es-ES"/>
+        </w:rPr>
+        <w:t xml:space="preserve">- Una primera aproximación para poder quitar a los </w:t>
+      </w:r>
+      <w:proofErr w:type="spellStart"/>
+      <w:r>
+        <w:rPr>
+          <w:lang w:val="es-ES"/>
+        </w:rPr>
+        <w:t>immortals</w:t>
+      </w:r>
+      <w:proofErr w:type="spellEnd"/>
+      <w:r>
+        <w:rPr>
+          <w:lang w:val="es-ES"/>
+        </w:rPr>
+        <w:t xml:space="preserve"> que están muertos es sacándolos de la lista de </w:t>
+      </w:r>
+      <w:proofErr w:type="spellStart"/>
+      <w:r>
+        <w:rPr>
+          <w:lang w:val="es-ES"/>
+        </w:rPr>
+        <w:t>immortals</w:t>
+      </w:r>
+      <w:proofErr w:type="spellEnd"/>
+      <w:r>
+        <w:rPr>
+          <w:lang w:val="es-ES"/>
+        </w:rPr>
+        <w:t>, sin embargo, esto nos genera dos principales inconvenientes:</w:t>
+      </w:r>
+    </w:p>
+    <w:p>
+      <w:pPr>
+        <w:rPr>
+          <w:lang w:val="es-ES"/>
+        </w:rPr>
+      </w:pPr>
+      <w:r>
+        <w:rPr>
+          <w:lang w:val="es-ES"/>
+        </w:rPr>
+        <w:lastRenderedPageBreak/>
+        <w:t>* El primero seria que tendríamos que sincronizar el acceso a la lista y esto haría que el programa fuera muy len</w:t>
+      </w:r>
+      <w:r>
+        <w:rPr>
+          <w:lang w:val="es-ES"/>
+        </w:rPr>
+        <w:t>ta</w:t>
+      </w:r>
+      <w:r>
+        <w:rPr>
+          <w:lang w:val="es-ES"/>
+        </w:rPr>
+        <w:t xml:space="preserve">, ya que los demás </w:t>
+      </w:r>
+      <w:proofErr w:type="spellStart"/>
+      <w:r>
+        <w:rPr>
+          <w:lang w:val="es-ES"/>
+        </w:rPr>
+        <w:t>threads</w:t>
+      </w:r>
+      <w:proofErr w:type="spellEnd"/>
+      <w:r>
+        <w:rPr>
+          <w:lang w:val="es-ES"/>
+        </w:rPr>
+        <w:t xml:space="preserve"> tendrían que esperar a que la desocupen.</w:t>
+      </w:r>
+    </w:p>
+    <w:p>
+      <w:pPr>
+        <w:rPr>
+          <w:lang w:val="es-ES"/>
+        </w:rPr>
+      </w:pPr>
+      <w:r>
+        <w:rPr>
+          <w:lang w:val="es-ES"/>
+        </w:rPr>
+        <w:t xml:space="preserve">* El segundo inconveniente es que los hilos que saquemos de la lista seguirán corriendo por lo que podrían seguir haciendo daño a los </w:t>
+      </w:r>
+      <w:proofErr w:type="spellStart"/>
+      <w:r>
+        <w:rPr>
+          <w:lang w:val="es-ES"/>
+        </w:rPr>
+        <w:t>immortals</w:t>
+      </w:r>
+      <w:proofErr w:type="spellEnd"/>
+    </w:p>
+    <w:p>
+      <w:pPr>
+        <w:rPr>
+          <w:lang w:val="es-ES"/>
+        </w:rPr>
+      </w:pPr>
+      <w:r>
+        <w:rPr>
+          <w:lang w:val="es-ES"/>
+        </w:rPr>
+        <w:t xml:space="preserve">- Una segunda idea sería que cada inmortal tenga una bandera que avise a los demás </w:t>
+      </w:r>
+      <w:proofErr w:type="spellStart"/>
+      <w:r>
+        <w:rPr>
+          <w:lang w:val="es-ES"/>
+        </w:rPr>
+        <w:t>threads</w:t>
+      </w:r>
+      <w:proofErr w:type="spellEnd"/>
+      <w:r>
+        <w:rPr>
+          <w:lang w:val="es-ES"/>
+        </w:rPr>
+        <w:t xml:space="preserve"> cuando este ya esta muerto y a su vez detener el </w:t>
+      </w:r>
+      <w:proofErr w:type="spellStart"/>
+      <w:r>
+        <w:rPr>
+          <w:lang w:val="es-ES"/>
+        </w:rPr>
+        <w:t>thread</w:t>
+      </w:r>
+      <w:proofErr w:type="spellEnd"/>
+      <w:r>
+        <w:rPr>
+          <w:lang w:val="es-ES"/>
+        </w:rPr>
+        <w:t xml:space="preserve"> para que no siga ejecutando.</w:t>
+      </w:r>
+    </w:p>
+    <w:p>
+      <w:pPr>
+        <w:rPr>
+          <w:lang w:val="es-ES"/>
+        </w:rPr>
+      </w:pPr>
+      <w:r>
+        <w:rPr>
+          <w:lang w:val="es-ES"/>
+        </w:rPr>
+        <w:t>Ahora tenemos que</w:t>
+      </w:r>
+      <w:r>
+        <w:rPr>
+          <w:lang w:val="es-ES"/>
+        </w:rPr>
+        <w:t xml:space="preserve"> pensar en la siguiente </w:t>
+      </w:r>
+      <w:r>
+        <w:rPr>
+          <w:lang w:val="es-ES"/>
+        </w:rPr>
+        <w:t xml:space="preserve">pregunta, ¿Cuándo cambia el estado del hilo y finaliza? </w:t>
+      </w:r>
+      <w:r>
+        <w:rPr>
+          <w:lang w:val="es-ES"/>
+        </w:rPr>
+        <w:t xml:space="preserve">Ya que como vimos anteriormente el </w:t>
+      </w:r>
+      <w:proofErr w:type="spellStart"/>
+      <w:r>
+        <w:rPr>
+          <w:lang w:val="es-ES"/>
+        </w:rPr>
+        <w:t>thread</w:t>
+      </w:r>
+      <w:proofErr w:type="spellEnd"/>
+      <w:r>
+        <w:rPr>
+          <w:lang w:val="es-ES"/>
+        </w:rPr>
+        <w:t xml:space="preserve"> podría seguir pegando aun muerto, por lo que debemos detenerlo una vez pierda toda la vida y que pare en seco su proceso.</w:t>
+      </w:r>
+    </w:p>
+    <w:p>
+      <w:pPr>
+        <w:rPr>
+          <w:lang w:val="es-ES"/>
+        </w:rPr>
+      </w:pPr>
+    </w:p>
+    <w:p>
+      <w:pPr>
+        <w:rPr>
+          <w:lang w:val="es-ES"/>
+        </w:rPr>
+      </w:pPr>
+    </w:p>
     <w:sectPr>
       <w:pgSz w:w="12240" w:h="15840"/>
       <w:pgMar w:top="720" w:right="720" w:bottom="720" w:left="720" w:header="720" w:footer="720" w:gutter="0"/>
@@ -1498,6 +1975,119 @@
     </w:lvl>
   </w:abstractNum>
   <w:abstractNum w:abstractNumId="3" w15:restartNumberingAfterBreak="0">
+    <w:nsid w:val="444665A5"/>
+    <w:multiLevelType w:val="hybridMultilevel"/>
+    <w:tmpl w:val="E0C20E70"/>
+    <w:lvl w:ilvl="0" w:tplc="78CEE6A4">
+      <w:start w:val="10"/>
+      <w:numFmt w:val="bullet"/>
+      <w:lvlText w:val="-"/>
+      <w:lvlJc w:val="left"/>
+      <w:pPr>
+        <w:ind w:left="1080" w:hanging="360"/>
+      </w:pPr>
+      <w:rPr>
+        <w:rFonts w:ascii="Calibri" w:eastAsiaTheme="minorHAnsi" w:hAnsi="Calibri" w:cs="Calibri" w:hint="default"/>
+      </w:rPr>
+    </w:lvl>
+    <w:lvl w:ilvl="1" w:tplc="240A0003" w:tentative="1">
+      <w:start w:val="1"/>
+      <w:numFmt w:val="bullet"/>
+      <w:lvlText w:val="o"/>
+      <w:lvlJc w:val="left"/>
+      <w:pPr>
+        <w:ind w:left="1800" w:hanging="360"/>
+      </w:pPr>
+      <w:rPr>
+        <w:rFonts w:ascii="Courier New" w:hAnsi="Courier New" w:cs="Courier New" w:hint="default"/>
+      </w:rPr>
+    </w:lvl>
+    <w:lvl w:ilvl="2" w:tplc="240A0005" w:tentative="1">
+      <w:start w:val="1"/>
+      <w:numFmt w:val="bullet"/>
+      <w:lvlText w:val=""/>
+      <w:lvlJc w:val="left"/>
+      <w:pPr>
+        <w:ind w:left="2520" w:hanging="360"/>
+      </w:pPr>
+      <w:rPr>
+        <w:rFonts w:ascii="Wingdings" w:hAnsi="Wingdings" w:hint="default"/>
+      </w:rPr>
+    </w:lvl>
+    <w:lvl w:ilvl="3" w:tplc="240A0001" w:tentative="1">
+      <w:start w:val="1"/>
+      <w:numFmt w:val="bullet"/>
+      <w:lvlText w:val=""/>
+      <w:lvlJc w:val="left"/>
+      <w:pPr>
+        <w:ind w:left="3240" w:hanging="360"/>
+      </w:pPr>
+      <w:rPr>
+        <w:rFonts w:ascii="Symbol" w:hAnsi="Symbol" w:hint="default"/>
+      </w:rPr>
+    </w:lvl>
+    <w:lvl w:ilvl="4" w:tplc="240A0003" w:tentative="1">
+      <w:start w:val="1"/>
+      <w:numFmt w:val="bullet"/>
+      <w:lvlText w:val="o"/>
+      <w:lvlJc w:val="left"/>
+      <w:pPr>
+        <w:ind w:left="3960" w:hanging="360"/>
+      </w:pPr>
+      <w:rPr>
+        <w:rFonts w:ascii="Courier New" w:hAnsi="Courier New" w:cs="Courier New" w:hint="default"/>
+      </w:rPr>
+    </w:lvl>
+    <w:lvl w:ilvl="5" w:tplc="240A0005" w:tentative="1">
+      <w:start w:val="1"/>
+      <w:numFmt w:val="bullet"/>
+      <w:lvlText w:val=""/>
+      <w:lvlJc w:val="left"/>
+      <w:pPr>
+        <w:ind w:left="4680" w:hanging="360"/>
+      </w:pPr>
+      <w:rPr>
+        <w:rFonts w:ascii="Wingdings" w:hAnsi="Wingdings" w:hint="default"/>
+      </w:rPr>
+    </w:lvl>
+    <w:lvl w:ilvl="6" w:tplc="240A0001" w:tentative="1">
+      <w:start w:val="1"/>
+      <w:numFmt w:val="bullet"/>
+      <w:lvlText w:val=""/>
+      <w:lvlJc w:val="left"/>
+      <w:pPr>
+        <w:ind w:left="5400" w:hanging="360"/>
+      </w:pPr>
+      <w:rPr>
+        <w:rFonts w:ascii="Symbol" w:hAnsi="Symbol" w:hint="default"/>
+      </w:rPr>
+    </w:lvl>
+    <w:lvl w:ilvl="7" w:tplc="240A0003" w:tentative="1">
+      <w:start w:val="1"/>
+      <w:numFmt w:val="bullet"/>
+      <w:lvlText w:val="o"/>
+      <w:lvlJc w:val="left"/>
+      <w:pPr>
+        <w:ind w:left="6120" w:hanging="360"/>
+      </w:pPr>
+      <w:rPr>
+        <w:rFonts w:ascii="Courier New" w:hAnsi="Courier New" w:cs="Courier New" w:hint="default"/>
+      </w:rPr>
+    </w:lvl>
+    <w:lvl w:ilvl="8" w:tplc="240A0005" w:tentative="1">
+      <w:start w:val="1"/>
+      <w:numFmt w:val="bullet"/>
+      <w:lvlText w:val=""/>
+      <w:lvlJc w:val="left"/>
+      <w:pPr>
+        <w:ind w:left="6840" w:hanging="360"/>
+      </w:pPr>
+      <w:rPr>
+        <w:rFonts w:ascii="Wingdings" w:hAnsi="Wingdings" w:hint="default"/>
+      </w:rPr>
+    </w:lvl>
+  </w:abstractNum>
+  <w:abstractNum w:abstractNumId="4" w15:restartNumberingAfterBreak="0">
     <w:nsid w:val="49574E4A"/>
     <w:multiLevelType w:val="hybridMultilevel"/>
     <w:tmpl w:val="04A2FAD0"/>
@@ -1588,7 +2178,7 @@
       </w:pPr>
     </w:lvl>
   </w:abstractNum>
-  <w:abstractNum w:abstractNumId="4" w15:restartNumberingAfterBreak="0">
+  <w:abstractNum w:abstractNumId="5" w15:restartNumberingAfterBreak="0">
     <w:nsid w:val="4A5B43FD"/>
     <w:multiLevelType w:val="hybridMultilevel"/>
     <w:tmpl w:val="CD222044"/>
@@ -1677,7 +2267,119 @@
       </w:pPr>
     </w:lvl>
   </w:abstractNum>
-  <w:abstractNum w:abstractNumId="5" w15:restartNumberingAfterBreak="0">
+  <w:abstractNum w:abstractNumId="6" w15:restartNumberingAfterBreak="0">
+    <w:nsid w:val="510B6A41"/>
+    <w:multiLevelType w:val="hybridMultilevel"/>
+    <w:tmpl w:val="01F6AA9C"/>
+    <w:lvl w:ilvl="0" w:tplc="3DE60966">
+      <w:numFmt w:val="bullet"/>
+      <w:lvlText w:val="-"/>
+      <w:lvlJc w:val="left"/>
+      <w:pPr>
+        <w:ind w:left="720" w:hanging="360"/>
+      </w:pPr>
+      <w:rPr>
+        <w:rFonts w:ascii="Calibri" w:eastAsiaTheme="minorHAnsi" w:hAnsi="Calibri" w:cs="Calibri" w:hint="default"/>
+      </w:rPr>
+    </w:lvl>
+    <w:lvl w:ilvl="1" w:tplc="240A0003" w:tentative="1">
+      <w:start w:val="1"/>
+      <w:numFmt w:val="bullet"/>
+      <w:lvlText w:val="o"/>
+      <w:lvlJc w:val="left"/>
+      <w:pPr>
+        <w:ind w:left="1440" w:hanging="360"/>
+      </w:pPr>
+      <w:rPr>
+        <w:rFonts w:ascii="Courier New" w:hAnsi="Courier New" w:cs="Courier New" w:hint="default"/>
+      </w:rPr>
+    </w:lvl>
+    <w:lvl w:ilvl="2" w:tplc="240A0005" w:tentative="1">
+      <w:start w:val="1"/>
+      <w:numFmt w:val="bullet"/>
+      <w:lvlText w:val=""/>
+      <w:lvlJc w:val="left"/>
+      <w:pPr>
+        <w:ind w:left="2160" w:hanging="360"/>
+      </w:pPr>
+      <w:rPr>
+        <w:rFonts w:ascii="Wingdings" w:hAnsi="Wingdings" w:hint="default"/>
+      </w:rPr>
+    </w:lvl>
+    <w:lvl w:ilvl="3" w:tplc="240A0001" w:tentative="1">
+      <w:start w:val="1"/>
+      <w:numFmt w:val="bullet"/>
+      <w:lvlText w:val=""/>
+      <w:lvlJc w:val="left"/>
+      <w:pPr>
+        <w:ind w:left="2880" w:hanging="360"/>
+      </w:pPr>
+      <w:rPr>
+        <w:rFonts w:ascii="Symbol" w:hAnsi="Symbol" w:hint="default"/>
+      </w:rPr>
+    </w:lvl>
+    <w:lvl w:ilvl="4" w:tplc="240A0003" w:tentative="1">
+      <w:start w:val="1"/>
+      <w:numFmt w:val="bullet"/>
+      <w:lvlText w:val="o"/>
+      <w:lvlJc w:val="left"/>
+      <w:pPr>
+        <w:ind w:left="3600" w:hanging="360"/>
+      </w:pPr>
+      <w:rPr>
+        <w:rFonts w:ascii="Courier New" w:hAnsi="Courier New" w:cs="Courier New" w:hint="default"/>
+      </w:rPr>
+    </w:lvl>
+    <w:lvl w:ilvl="5" w:tplc="240A0005" w:tentative="1">
+      <w:start w:val="1"/>
+      <w:numFmt w:val="bullet"/>
+      <w:lvlText w:val=""/>
+      <w:lvlJc w:val="left"/>
+      <w:pPr>
+        <w:ind w:left="4320" w:hanging="360"/>
+      </w:pPr>
+      <w:rPr>
+        <w:rFonts w:ascii="Wingdings" w:hAnsi="Wingdings" w:hint="default"/>
+      </w:rPr>
+    </w:lvl>
+    <w:lvl w:ilvl="6" w:tplc="240A0001" w:tentative="1">
+      <w:start w:val="1"/>
+      <w:numFmt w:val="bullet"/>
+      <w:lvlText w:val=""/>
+      <w:lvlJc w:val="left"/>
+      <w:pPr>
+        <w:ind w:left="5040" w:hanging="360"/>
+      </w:pPr>
+      <w:rPr>
+        <w:rFonts w:ascii="Symbol" w:hAnsi="Symbol" w:hint="default"/>
+      </w:rPr>
+    </w:lvl>
+    <w:lvl w:ilvl="7" w:tplc="240A0003" w:tentative="1">
+      <w:start w:val="1"/>
+      <w:numFmt w:val="bullet"/>
+      <w:lvlText w:val="o"/>
+      <w:lvlJc w:val="left"/>
+      <w:pPr>
+        <w:ind w:left="5760" w:hanging="360"/>
+      </w:pPr>
+      <w:rPr>
+        <w:rFonts w:ascii="Courier New" w:hAnsi="Courier New" w:cs="Courier New" w:hint="default"/>
+      </w:rPr>
+    </w:lvl>
+    <w:lvl w:ilvl="8" w:tplc="240A0005" w:tentative="1">
+      <w:start w:val="1"/>
+      <w:numFmt w:val="bullet"/>
+      <w:lvlText w:val=""/>
+      <w:lvlJc w:val="left"/>
+      <w:pPr>
+        <w:ind w:left="6480" w:hanging="360"/>
+      </w:pPr>
+      <w:rPr>
+        <w:rFonts w:ascii="Wingdings" w:hAnsi="Wingdings" w:hint="default"/>
+      </w:rPr>
+    </w:lvl>
+  </w:abstractNum>
+  <w:abstractNum w:abstractNumId="7" w15:restartNumberingAfterBreak="0">
     <w:nsid w:val="54AF73D1"/>
     <w:multiLevelType w:val="hybridMultilevel"/>
     <w:tmpl w:val="83B4F742"/>
@@ -1766,7 +2468,7 @@
       </w:pPr>
     </w:lvl>
   </w:abstractNum>
-  <w:abstractNum w:abstractNumId="6" w15:restartNumberingAfterBreak="0">
+  <w:abstractNum w:abstractNumId="8" w15:restartNumberingAfterBreak="0">
     <w:nsid w:val="638816C4"/>
     <w:multiLevelType w:val="hybridMultilevel"/>
     <w:tmpl w:val="F7E255F6"/>
@@ -1858,10 +2560,10 @@
     </w:lvl>
   </w:abstractNum>
   <w:num w:numId="1" w16cid:durableId="1566918637">
-    <w:abstractNumId w:val="5"/>
+    <w:abstractNumId w:val="7"/>
   </w:num>
   <w:num w:numId="2" w16cid:durableId="544215656">
-    <w:abstractNumId w:val="4"/>
+    <w:abstractNumId w:val="5"/>
   </w:num>
   <w:num w:numId="3" w16cid:durableId="1846700547">
     <w:abstractNumId w:val="0"/>
@@ -1870,13 +2572,19 @@
     <w:abstractNumId w:val="1"/>
   </w:num>
   <w:num w:numId="5" w16cid:durableId="1841385934">
-    <w:abstractNumId w:val="3"/>
+    <w:abstractNumId w:val="4"/>
   </w:num>
   <w:num w:numId="6" w16cid:durableId="1186867242">
-    <w:abstractNumId w:val="6"/>
+    <w:abstractNumId w:val="8"/>
   </w:num>
   <w:num w:numId="7" w16cid:durableId="1365640670">
     <w:abstractNumId w:val="2"/>
+  </w:num>
+  <w:num w:numId="8" w16cid:durableId="84692267">
+    <w:abstractNumId w:val="6"/>
+  </w:num>
+  <w:num w:numId="9" w16cid:durableId="1763720470">
+    <w:abstractNumId w:val="3"/>
   </w:num>
 </w:numbering>
 </file>
@@ -2280,13 +2988,13 @@
     <w:name w:val="Normal"/>
     <w:qFormat/>
   </w:style>
-  <w:style w:type="character" w:default="1" w:styleId="DefaultParagraphFont">
+  <w:style w:type="character" w:default="1" w:styleId="Fuentedeprrafopredeter">
     <w:name w:val="Default Paragraph Font"/>
     <w:uiPriority w:val="1"/>
     <w:semiHidden/>
     <w:unhideWhenUsed/>
   </w:style>
-  <w:style w:type="table" w:default="1" w:styleId="TableNormal">
+  <w:style w:type="table" w:default="1" w:styleId="Tablanormal">
     <w:name w:val="Normal Table"/>
     <w:uiPriority w:val="99"/>
     <w:semiHidden/>
@@ -2301,13 +3009,13 @@
       </w:tblCellMar>
     </w:tblPr>
   </w:style>
-  <w:style w:type="numbering" w:default="1" w:styleId="NoList">
+  <w:style w:type="numbering" w:default="1" w:styleId="Sinlista">
     <w:name w:val="No List"/>
     <w:uiPriority w:val="99"/>
     <w:semiHidden/>
     <w:unhideWhenUsed/>
   </w:style>
-  <w:style w:type="paragraph" w:styleId="ListParagraph">
+  <w:style w:type="paragraph" w:styleId="Prrafodelista">
     <w:name w:val="List Paragraph"/>
     <w:basedOn w:val="Normal"/>
     <w:uiPriority w:val="34"/>

</xml_diff>